<commit_message>
Update Questions from 11-22 Meeting with GMU Capstone team.docx
</commit_message>
<xml_diff>
--- a/Content/Questions from 11-22 Meeting with GMU Capstone team.docx
+++ b/Content/Questions from 11-22 Meeting with GMU Capstone team.docx
@@ -19,6 +19,11 @@
       <w:r>
         <w:t xml:space="preserve">Are you worried about sniffing the PCIE bus?  </w:t>
       </w:r>
+      <w:r>
+        <w:t xml:space="preserve">(no) </w:t>
+      </w:r>
+      <w:bookmarkStart w:id="0" w:name="_GoBack"/>
+      <w:bookmarkEnd w:id="0"/>
     </w:p>
     <w:p>
       <w:pPr>
@@ -31,6 +36,9 @@
       <w:r>
         <w:t>Device level memory dump capabilities?</w:t>
       </w:r>
+      <w:r>
+        <w:t xml:space="preserve"> </w:t>
+      </w:r>
     </w:p>
     <w:p>
       <w:pPr>
@@ -43,6 +51,9 @@
       <w:r>
         <w:t>Is the packer going to be able to generate our loaders, or will that be a separate executable? (Add keys, IP address, port info, etc.)</w:t>
       </w:r>
+      <w:r>
+        <w:t xml:space="preserve"> – (a plus not required)</w:t>
+      </w:r>
     </w:p>
     <w:p>
       <w:pPr>
@@ -63,6 +74,9 @@
       <w:r>
         <w:t xml:space="preserve"> to remove loader from a system?</w:t>
       </w:r>
+      <w:r>
+        <w:t xml:space="preserve"> (Definitely)</w:t>
+      </w:r>
     </w:p>
     <w:p>
       <w:pPr>
@@ -75,6 +89,9 @@
       <w:r>
         <w:t>Do you want the payload encrypted at rest on the packer system?</w:t>
       </w:r>
+      <w:r>
+        <w:t xml:space="preserve"> (Probably not)</w:t>
+      </w:r>
     </w:p>
     <w:p>
       <w:pPr>
@@ -100,8 +117,6 @@
       <w:pPr>
         <w:pStyle w:val="ListParagraph"/>
       </w:pPr>
-      <w:bookmarkStart w:id="0" w:name="_GoBack"/>
-      <w:bookmarkEnd w:id="0"/>
     </w:p>
     <w:p/>
     <w:sectPr>

</xml_diff>